<commit_message>
put arrows picture instead of written instructions, make projections instructions clearer
</commit_message>
<xml_diff>
--- a/documents/Procedure.docx
+++ b/documents/Procedure.docx
@@ -152,7 +152,25 @@
         <w:t>, telle</w:t>
       </w:r>
       <w:r>
-        <w:t xml:space="preserve"> que « 9 ans passé », « 3 ans futur » ou « présent »</w:t>
+        <w:t xml:space="preserve"> que « x</w:t>
+      </w:r>
+      <w:r>
+        <w:t xml:space="preserve"> ans </w:t>
+      </w:r>
+      <w:r>
+        <w:t xml:space="preserve">dans le </w:t>
+      </w:r>
+      <w:r>
+        <w:t>passé », « x</w:t>
+      </w:r>
+      <w:r>
+        <w:t xml:space="preserve"> ans</w:t>
+      </w:r>
+      <w:r>
+        <w:t xml:space="preserve"> dans le</w:t>
+      </w:r>
+      <w:r>
+        <w:t xml:space="preserve"> futur » ou « présent »</w:t>
       </w:r>
       <w:r>
         <w:t>.</w:t>
@@ -181,191 +199,162 @@
       <w:r>
         <w:t xml:space="preserve">d’entrée. </w:t>
       </w:r>
+      <w:r>
+        <w:t>Les événements vont alors défiler à l’écran et il faudra indiquer si l’événement est déjà passé ou n’est pas encore passé par rapport au point de projection. Pour cela, il faudra simplement appuyer sur la flèche gauche ou droite.</w:t>
+      </w:r>
+      <w:r>
+        <w:t xml:space="preserve"> </w:t>
+      </w:r>
+      <w:r>
+        <w:t>Essayez d’être le plus précis et le plus rapide possible.</w:t>
+      </w:r>
+      <w:r>
+        <w:t xml:space="preserve"> Notez que</w:t>
+      </w:r>
+      <w:r>
+        <w:t xml:space="preserve"> l’ordre des flèches sera aléatoire, parfois « avant » sera à gauche et « après » à droite, et parfois « après » sera à gauche et « avant » à droite. L’ordre vous sera indiqué au début de chaque bloc de projection et restera ensuite à l’écran. Une fois tous les événements passés, vous pourrez prendre une pause. Appuyez simplement sur la </w:t>
+      </w:r>
+      <w:r>
+        <w:t xml:space="preserve">touche « entrée » </w:t>
+      </w:r>
+      <w:r>
+        <w:t>pour passer au bloc suivant.</w:t>
+      </w:r>
+    </w:p>
+    <w:p>
+      <w:pPr>
+        <w:jc w:val="both"/>
+      </w:pPr>
+      <w:r>
+        <w:t>Pour la deuxième partie, vous aurez un tutoriel.</w:t>
+      </w:r>
+    </w:p>
+    <w:p>
+      <w:pPr>
+        <w:jc w:val="both"/>
+      </w:pPr>
+      <w:r>
+        <w:t>Des questions ?</w:t>
+      </w:r>
+    </w:p>
+    <w:p>
+      <w:pPr>
+        <w:jc w:val="both"/>
+        <w:rPr>
+          <w:b/>
+          <w:sz w:val="28"/>
+          <w:szCs w:val="28"/>
+        </w:rPr>
+      </w:pPr>
+      <w:r>
+        <w:rPr>
+          <w:b/>
+          <w:sz w:val="28"/>
+          <w:szCs w:val="28"/>
+        </w:rPr>
+        <w:t>Installation</w:t>
+      </w:r>
+    </w:p>
+    <w:p>
+      <w:pPr>
+        <w:jc w:val="both"/>
+        <w:rPr>
+          <w:i/>
+        </w:rPr>
+      </w:pPr>
+      <w:r>
+        <w:rPr>
+          <w:i/>
+        </w:rPr>
+        <w:t>Donner une feuille de papier et un stylo au participant.</w:t>
+      </w:r>
+    </w:p>
+    <w:p>
+      <w:pPr>
+        <w:jc w:val="both"/>
+      </w:pPr>
+      <w:r>
+        <w:t>Êtes-vous confortablement installé ?</w:t>
+      </w:r>
+    </w:p>
+    <w:p>
+      <w:pPr>
+        <w:jc w:val="both"/>
+      </w:pPr>
+      <w:r>
+        <w:t xml:space="preserve">Avez-vous une bonne visibilité ? </w:t>
+      </w:r>
+    </w:p>
+    <w:p>
+      <w:pPr>
+        <w:jc w:val="both"/>
+        <w:rPr>
+          <w:b/>
+          <w:sz w:val="28"/>
+          <w:szCs w:val="28"/>
+        </w:rPr>
+      </w:pPr>
+      <w:r>
+        <w:rPr>
+          <w:b/>
+          <w:sz w:val="28"/>
+          <w:szCs w:val="28"/>
+        </w:rPr>
+        <w:lastRenderedPageBreak/>
+        <w:t>Remarques</w:t>
+      </w:r>
+    </w:p>
+    <w:p>
+      <w:pPr>
+        <w:jc w:val="both"/>
+        <w:rPr>
+          <w:b/>
+        </w:rPr>
+      </w:pPr>
+      <w:r>
+        <w:rPr>
+          <w:b/>
+        </w:rPr>
+        <w:t>Comment l’expérience s’est-elle déroulée ?</w:t>
+      </w:r>
+    </w:p>
+    <w:p>
+      <w:pPr>
+        <w:pStyle w:val="Paragraphedeliste"/>
+        <w:jc w:val="both"/>
+        <w:rPr>
+          <w:b/>
+        </w:rPr>
+      </w:pPr>
+    </w:p>
+    <w:p>
+      <w:pPr>
+        <w:pStyle w:val="Paragraphedeliste"/>
+        <w:jc w:val="both"/>
+        <w:rPr>
+          <w:b/>
+        </w:rPr>
+      </w:pPr>
+    </w:p>
+    <w:p>
+      <w:pPr>
+        <w:pStyle w:val="Paragraphedeliste"/>
+        <w:jc w:val="both"/>
+        <w:rPr>
+          <w:b/>
+        </w:rPr>
+      </w:pPr>
+    </w:p>
+    <w:p>
+      <w:pPr>
+        <w:pStyle w:val="Paragraphedeliste"/>
+        <w:jc w:val="both"/>
+        <w:rPr>
+          <w:b/>
+        </w:rPr>
+      </w:pPr>
       <w:bookmarkStart w:id="0" w:name="_GoBack"/>
       <w:bookmarkEnd w:id="0"/>
-      <w:r>
-        <w:t>Les événements vont alors défiler à l’écran et il faudra indiquer si l’événement est déjà passé ou n’est pas encore passé par rapport au point de projection. Pour cela, il faudra simplement appuyer sur la flèche gauche ou droite.</w:t>
-      </w:r>
-      <w:r>
-        <w:t xml:space="preserve"> </w:t>
-      </w:r>
-      <w:r>
-        <w:t>Essayez d’être le plus précis et le plus rapide possible.</w:t>
-      </w:r>
-      <w:r>
-        <w:t xml:space="preserve"> Notez que</w:t>
-      </w:r>
-      <w:r>
-        <w:t xml:space="preserve"> l’ordre des flèches sera aléatoire, parfois « avant » sera à gauche et « après » à droite, et parfois « après » sera à gauche et « avant » à droite. L’ordre vous sera indiqué au début de chaque bloc de projection et restera ensuite à l’écran. Une fois tous les événements passés, vous pourrez prendre une pause. Appuyez simplement sur la </w:t>
-      </w:r>
-      <w:r>
-        <w:t xml:space="preserve">touche « entrée » </w:t>
-      </w:r>
-      <w:r>
-        <w:t>pour passer au bloc suivant.</w:t>
-      </w:r>
-    </w:p>
-    <w:p>
-      <w:pPr>
-        <w:jc w:val="both"/>
-      </w:pPr>
-      <w:r>
-        <w:t>Pour la deuxième partie, vous aurez un tutoriel.</w:t>
-      </w:r>
-    </w:p>
-    <w:p>
-      <w:pPr>
-        <w:jc w:val="both"/>
-      </w:pPr>
-      <w:r>
-        <w:t>Des questions ?</w:t>
-      </w:r>
-    </w:p>
-    <w:p>
-      <w:pPr>
-        <w:jc w:val="both"/>
-      </w:pPr>
-    </w:p>
-    <w:p>
-      <w:pPr>
-        <w:jc w:val="both"/>
-        <w:rPr>
-          <w:b/>
-          <w:sz w:val="28"/>
-          <w:szCs w:val="28"/>
-        </w:rPr>
-      </w:pPr>
-    </w:p>
-    <w:p>
-      <w:pPr>
-        <w:jc w:val="both"/>
-        <w:rPr>
-          <w:b/>
-          <w:sz w:val="28"/>
-          <w:szCs w:val="28"/>
-        </w:rPr>
-      </w:pPr>
-      <w:r>
-        <w:rPr>
-          <w:b/>
-          <w:sz w:val="28"/>
-          <w:szCs w:val="28"/>
-        </w:rPr>
-        <w:t>Installation</w:t>
-      </w:r>
-    </w:p>
-    <w:p>
-      <w:pPr>
-        <w:jc w:val="both"/>
-        <w:rPr>
-          <w:i/>
-        </w:rPr>
-      </w:pPr>
-      <w:r>
-        <w:rPr>
-          <w:i/>
-        </w:rPr>
-        <w:t>Donner une feuille de papier et un stylo au participant.</w:t>
-      </w:r>
-    </w:p>
-    <w:p>
-      <w:pPr>
-        <w:jc w:val="both"/>
-      </w:pPr>
-      <w:r>
-        <w:lastRenderedPageBreak/>
-        <w:t>Êtes-vous confortablement installé ?</w:t>
-      </w:r>
-    </w:p>
-    <w:p>
-      <w:pPr>
-        <w:jc w:val="both"/>
-      </w:pPr>
-      <w:r>
-        <w:t xml:space="preserve">Avez-vous une bonne visibilité ? </w:t>
-      </w:r>
-    </w:p>
-    <w:p>
-      <w:pPr>
-        <w:jc w:val="both"/>
-      </w:pPr>
-    </w:p>
-    <w:p>
-      <w:pPr>
-        <w:jc w:val="both"/>
-        <w:rPr>
-          <w:b/>
-          <w:sz w:val="28"/>
-          <w:szCs w:val="28"/>
-        </w:rPr>
-      </w:pPr>
-      <w:r>
-        <w:rPr>
-          <w:b/>
-          <w:sz w:val="28"/>
-          <w:szCs w:val="28"/>
-        </w:rPr>
-        <w:t>Remarques</w:t>
-      </w:r>
-    </w:p>
-    <w:p>
-      <w:pPr>
-        <w:jc w:val="both"/>
-        <w:rPr>
-          <w:b/>
-        </w:rPr>
-      </w:pPr>
-      <w:r>
-        <w:rPr>
-          <w:b/>
-        </w:rPr>
-        <w:t>Comment l’expérience s’est-elle déroulée ?</w:t>
-      </w:r>
-    </w:p>
-    <w:p>
-      <w:pPr>
-        <w:pStyle w:val="Paragraphedeliste"/>
-        <w:jc w:val="both"/>
-        <w:rPr>
-          <w:b/>
-        </w:rPr>
-      </w:pPr>
-    </w:p>
-    <w:p>
-      <w:pPr>
-        <w:pStyle w:val="Paragraphedeliste"/>
-        <w:jc w:val="both"/>
-        <w:rPr>
-          <w:b/>
-        </w:rPr>
-      </w:pPr>
-    </w:p>
-    <w:p>
-      <w:pPr>
-        <w:pStyle w:val="Paragraphedeliste"/>
-        <w:jc w:val="both"/>
-        <w:rPr>
-          <w:b/>
-        </w:rPr>
-      </w:pPr>
-    </w:p>
-    <w:p>
-      <w:pPr>
-        <w:pStyle w:val="Paragraphedeliste"/>
-        <w:jc w:val="both"/>
-        <w:rPr>
-          <w:b/>
-        </w:rPr>
-      </w:pPr>
-    </w:p>
-    <w:p>
-      <w:pPr>
-        <w:pStyle w:val="Paragraphedeliste"/>
-        <w:jc w:val="both"/>
-        <w:rPr>
-          <w:b/>
-        </w:rPr>
-      </w:pPr>
     </w:p>
     <w:p>
       <w:pPr>
@@ -446,25 +435,30 @@
     </w:p>
     <w:p>
       <w:pPr>
-        <w:pStyle w:val="Paragraphedeliste"/>
-        <w:jc w:val="both"/>
-        <w:rPr>
-          <w:b/>
-        </w:rPr>
-      </w:pPr>
-    </w:p>
-    <w:p>
-      <w:pPr>
-        <w:jc w:val="both"/>
-        <w:rPr>
-          <w:b/>
-        </w:rPr>
-      </w:pPr>
-      <w:r>
-        <w:rPr>
-          <w:b/>
-        </w:rPr>
-        <w:t>Comment avez-vous appris les événements (ré-ordonnés, facilités/difficultés) ?</w:t>
+        <w:jc w:val="both"/>
+        <w:rPr>
+          <w:b/>
+        </w:rPr>
+      </w:pPr>
+      <w:r>
+        <w:rPr>
+          <w:b/>
+        </w:rPr>
+        <w:t>Comment avez-vous appris les événements (</w:t>
+      </w:r>
+      <w:proofErr w:type="spellStart"/>
+      <w:r>
+        <w:rPr>
+          <w:b/>
+        </w:rPr>
+        <w:t>ré-ordonnés</w:t>
+      </w:r>
+      <w:proofErr w:type="spellEnd"/>
+      <w:r>
+        <w:rPr>
+          <w:b/>
+        </w:rPr>
+        <w:t>, facilités/difficultés) ?</w:t>
       </w:r>
     </w:p>
     <w:p>
@@ -547,14 +541,36 @@
         <w:rPr>
           <w:b/>
         </w:rPr>
-        <w:t>ce entre réel et fictif (cela a-t-</w:t>
-      </w:r>
-      <w:r>
-        <w:rPr>
-          <w:b/>
-        </w:rPr>
-        <w:t>il affecté l’apprentissage ou la réponse ?)</w:t>
-      </w:r>
+        <w:t xml:space="preserve">ce entre réel et fictif (cela </w:t>
+      </w:r>
+      <w:proofErr w:type="spellStart"/>
+      <w:r>
+        <w:rPr>
+          <w:b/>
+        </w:rPr>
+        <w:t>a-t-</w:t>
+      </w:r>
+      <w:r>
+        <w:rPr>
+          <w:b/>
+        </w:rPr>
+        <w:t>il</w:t>
+      </w:r>
+      <w:proofErr w:type="spellEnd"/>
+      <w:r>
+        <w:rPr>
+          <w:b/>
+        </w:rPr>
+        <w:t xml:space="preserve"> affecté l’apprentissage ou la réponse ?)</w:t>
+      </w:r>
+    </w:p>
+    <w:p>
+      <w:pPr>
+        <w:jc w:val="both"/>
+        <w:rPr>
+          <w:b/>
+        </w:rPr>
+      </w:pPr>
     </w:p>
     <w:p>
       <w:pPr>

</xml_diff>

<commit_message>
create script for analysis, add missing 1991 event in present block
</commit_message>
<xml_diff>
--- a/documents/Procedure.docx
+++ b/documents/Procedure.docx
@@ -86,7 +86,10 @@
         <w:jc w:val="both"/>
       </w:pPr>
       <w:r>
-        <w:t>Dans la première partie, les événements vont défiler à l’écra</w:t>
+        <w:t>La première partie dure entre 5 et 10 minutes. L</w:t>
+      </w:r>
+      <w:r>
+        <w:t>es événements vont défiler à l’écra</w:t>
       </w:r>
       <w:r>
         <w:t xml:space="preserve">n et vous devrez donner l’année </w:t>
@@ -112,6 +115,9 @@
       <w:r>
         <w:t xml:space="preserve"> Après avoir entré la réponse, vous devrez noter le niveau de confiance que vous accordez à cette réponse sur une échelle de 0 à 5 (0 étant « réponse oubliée », et 5 « sûr de la réponse »).</w:t>
       </w:r>
+      <w:r>
+        <w:t xml:space="preserve"> À la fin, votre score s’affichera à l’écran.</w:t>
+      </w:r>
     </w:p>
     <w:p>
       <w:pPr>
@@ -143,6 +149,14 @@
         <w:t xml:space="preserve"> </w:t>
       </w:r>
       <w:r>
+        <w:t>Elle se déroule en trois à quatre sets de 15</w:t>
+      </w:r>
+      <w:bookmarkStart w:id="0" w:name="_GoBack"/>
+      <w:bookmarkEnd w:id="0"/>
+      <w:r>
+        <w:t xml:space="preserve"> minutes environ. </w:t>
+      </w:r>
+      <w:r>
         <w:t>Au début de chaque bloc, une distance temporelle vous sera montrée</w:t>
       </w:r>
       <w:r>
@@ -188,7 +202,13 @@
         <w:t xml:space="preserve">et de vous situer </w:t>
       </w:r>
       <w:r>
-        <w:t xml:space="preserve">au moment indiqué. Lorsque vous êtes prêt, appuyez sur </w:t>
+        <w:t>au moment indiqué. Lorsque vous êtes prêt</w:t>
+      </w:r>
+      <w:r>
+        <w:t>-e</w:t>
+      </w:r>
+      <w:r>
+        <w:t xml:space="preserve">, appuyez sur </w:t>
       </w:r>
       <w:r>
         <w:t>la</w:t>
@@ -212,7 +232,13 @@
         <w:t xml:space="preserve"> Notez que</w:t>
       </w:r>
       <w:r>
-        <w:t xml:space="preserve"> l’ordre des flèches sera aléatoire, parfois « avant » sera à gauche et « après » à droite, et parfois « après » sera à gauche et « avant » à droite. L’ordre vous sera indiqué au début de chaque bloc de projection et restera ensuite à l’écran. Une fois tous les événements passés, vous pourrez prendre une pause. Appuyez simplement sur la </w:t>
+        <w:t xml:space="preserve"> l’ordre des flèches sera aléatoire, parfois « avant » sera à gauche et « après » à droite, et parfois « après » sera à gauche et « avant » à droite. L’ordre vous sera indiqué au début de chaque bloc de projection et restera</w:t>
+      </w:r>
+      <w:r>
+        <w:t xml:space="preserve"> ensuite à l’écran. Une fois le bloc terminé</w:t>
+      </w:r>
+      <w:r>
+        <w:t xml:space="preserve">, vous pourrez prendre une pause. Appuyez simplement sur la </w:t>
       </w:r>
       <w:r>
         <w:t xml:space="preserve">touche « entrée » </w:t>
@@ -227,14 +253,6 @@
       </w:pPr>
       <w:r>
         <w:t>Pour la deuxième partie, vous aurez un tutoriel.</w:t>
-      </w:r>
-    </w:p>
-    <w:p>
-      <w:pPr>
-        <w:jc w:val="both"/>
-      </w:pPr>
-      <w:r>
-        <w:t>Des questions ?</w:t>
       </w:r>
     </w:p>
     <w:p>
@@ -353,8 +371,6 @@
           <w:b/>
         </w:rPr>
       </w:pPr>
-      <w:bookmarkStart w:id="0" w:name="_GoBack"/>
-      <w:bookmarkEnd w:id="0"/>
     </w:p>
     <w:p>
       <w:pPr>
@@ -444,21 +460,7 @@
         <w:rPr>
           <w:b/>
         </w:rPr>
-        <w:t>Comment avez-vous appris les événements (</w:t>
-      </w:r>
-      <w:proofErr w:type="spellStart"/>
-      <w:r>
-        <w:rPr>
-          <w:b/>
-        </w:rPr>
-        <w:t>ré-ordonnés</w:t>
-      </w:r>
-      <w:proofErr w:type="spellEnd"/>
-      <w:r>
-        <w:rPr>
-          <w:b/>
-        </w:rPr>
-        <w:t>, facilités/difficultés) ?</w:t>
+        <w:t>Comment avez-vous appris les événements (ré-ordonnés, facilités/difficultés) ?</w:t>
       </w:r>
     </w:p>
     <w:p>
@@ -541,27 +543,13 @@
         <w:rPr>
           <w:b/>
         </w:rPr>
-        <w:t xml:space="preserve">ce entre réel et fictif (cela </w:t>
-      </w:r>
-      <w:proofErr w:type="spellStart"/>
-      <w:r>
-        <w:rPr>
-          <w:b/>
-        </w:rPr>
-        <w:t>a-t-</w:t>
-      </w:r>
-      <w:r>
-        <w:rPr>
-          <w:b/>
-        </w:rPr>
-        <w:t>il</w:t>
-      </w:r>
-      <w:proofErr w:type="spellEnd"/>
-      <w:r>
-        <w:rPr>
-          <w:b/>
-        </w:rPr>
-        <w:t xml:space="preserve"> affecté l’apprentissage ou la réponse ?)</w:t>
+        <w:t>ce entre réel et fictif (cela a-t-</w:t>
+      </w:r>
+      <w:r>
+        <w:rPr>
+          <w:b/>
+        </w:rPr>
+        <w:t>il affecté l’apprentissage ou la réponse ?)</w:t>
       </w:r>
     </w:p>
     <w:p>

</xml_diff>